<commit_message>
dialog with blank config
</commit_message>
<xml_diff>
--- a/aaa/record.docx
+++ b/aaa/record.docx
@@ -45,35 +45,7 @@
         <w:rPr>
           <w:rFonts w:hint="eastAsia"/>
         </w:rPr>
-        <w:t xml:space="preserve">另 </w:t>
-      </w:r>
-      <w:proofErr w:type="spellStart"/>
-      <w:r>
-        <w:rPr>
-          <w:rFonts w:hint="eastAsia"/>
-        </w:rPr>
-        <w:t>github</w:t>
-      </w:r>
-      <w:proofErr w:type="spellEnd"/>
-      <w:r>
-        <w:rPr>
-          <w:rFonts w:hint="eastAsia"/>
-        </w:rPr>
-        <w:t>存储文件因为vs项目太大增加</w:t>
-      </w:r>
-      <w:proofErr w:type="spellStart"/>
-      <w:r>
-        <w:rPr>
-          <w:rFonts w:hint="eastAsia"/>
-        </w:rPr>
-        <w:t>gitignore</w:t>
-      </w:r>
-      <w:proofErr w:type="spellEnd"/>
-      <w:r>
-        <w:rPr>
-          <w:rFonts w:hint="eastAsia"/>
-        </w:rPr>
-        <w:t>如下</w:t>
+        <w:t>另 github存储文件因为vs项目太大增加gitignore如下</w:t>
       </w:r>
     </w:p>
     <w:p>
@@ -138,15 +110,7 @@
         <w:t xml:space="preserve"> </w:t>
       </w:r>
       <w:r>
-        <w:t>选中自己格式化的txt文件确定后从txt中逐行读取相关信息（仅姓名、学号、本地网络信息）动态填入已实现的</w:t>
-      </w:r>
-      <w:proofErr w:type="spellStart"/>
-      <w:r>
-        <w:t>ui</w:t>
-      </w:r>
-      <w:proofErr w:type="spellEnd"/>
-      <w:r>
-        <w:t xml:space="preserve">界面的编辑框中 </w:t>
+        <w:t xml:space="preserve">选中自己格式化的txt文件确定后从txt中逐行读取相关信息（仅姓名、学号、本地网络信息）动态填入已实现的ui界面的编辑框中 </w:t>
       </w:r>
     </w:p>
     <w:p>
@@ -160,9 +124,6 @@
     <w:p>
       <w:pPr>
         <w:ind w:firstLineChars="100" w:firstLine="210"/>
-        <w:rPr>
-          <w:rFonts w:hint="eastAsia"/>
-        </w:rPr>
       </w:pPr>
       <w:r>
         <w:t>所有信息填写完毕后点击保存文件按钮弹出保存文件对话框将所有信息再次保存</w:t>
@@ -241,11 +202,6 @@
       </w:r>
     </w:p>
     <w:p>
-      <w:pPr>
-        <w:rPr>
-          <w:rFonts w:hint="eastAsia"/>
-        </w:rPr>
-      </w:pPr>
       <w:r>
         <w:rPr>
           <w:rFonts w:ascii="新宋体" w:eastAsia="新宋体" w:cs="新宋体"/>
@@ -616,21 +572,7 @@
         <w:rPr>
           <w:rFonts w:hint="eastAsia"/>
         </w:rPr>
-        <w:t>一开始使用网站转换器将</w:t>
-      </w:r>
-      <w:proofErr w:type="spellStart"/>
-      <w:r>
-        <w:rPr>
-          <w:rFonts w:hint="eastAsia"/>
-        </w:rPr>
-        <w:t>png</w:t>
-      </w:r>
-      <w:proofErr w:type="spellEnd"/>
-      <w:r>
-        <w:rPr>
-          <w:rFonts w:hint="eastAsia"/>
-        </w:rPr>
-        <w:t>转换位bmp的导入 显示不是有效位图无法导入使用绘画工具另存为可以正常导入</w:t>
+        <w:t>一开始使用网站转换器将png转换位bmp的导入 显示不是有效位图无法导入使用绘画工具另存为可以正常导入</w:t>
       </w:r>
     </w:p>
     <w:p/>
@@ -818,21 +760,7 @@
         <w:rPr>
           <w:rFonts w:hint="eastAsia"/>
         </w:rPr>
-        <w:t>再</w:t>
-      </w:r>
-      <w:proofErr w:type="spellStart"/>
-      <w:r>
-        <w:rPr>
-          <w:rFonts w:hint="eastAsia"/>
-        </w:rPr>
-        <w:t>oninitdialog</w:t>
-      </w:r>
-      <w:proofErr w:type="spellEnd"/>
-      <w:r>
-        <w:rPr>
-          <w:rFonts w:hint="eastAsia"/>
-        </w:rPr>
-        <w:t>增加相应代码</w:t>
+        <w:t>再oninitdialog增加相应代码</w:t>
       </w:r>
     </w:p>
     <w:p>
@@ -1176,21 +1104,7 @@
         <w:rPr>
           <w:rFonts w:hint="eastAsia"/>
         </w:rPr>
-        <w:t>一开始不显示下拉文字 在h和</w:t>
-      </w:r>
-      <w:proofErr w:type="spellStart"/>
-      <w:r>
-        <w:rPr>
-          <w:rFonts w:hint="eastAsia"/>
-        </w:rPr>
-        <w:t>cpp</w:t>
-      </w:r>
-      <w:proofErr w:type="spellEnd"/>
-      <w:r>
-        <w:rPr>
-          <w:rFonts w:hint="eastAsia"/>
-        </w:rPr>
-        <w:t>增加</w:t>
+        <w:t>一开始不显示下拉文字 在h和cpp增加</w:t>
       </w:r>
       <w:r>
         <w:rPr>
@@ -1366,11 +1280,6 @@
     </w:p>
     <w:p/>
     <w:p>
-      <w:pPr>
-        <w:rPr>
-          <w:rFonts w:hint="eastAsia"/>
-        </w:rPr>
-      </w:pPr>
       <w:r>
         <w:rPr>
           <w:rFonts w:hint="eastAsia"/>
@@ -1378,13 +1287,7 @@
         <w:t>修改对应信息保存后可重写对应行</w:t>
       </w:r>
     </w:p>
-    <w:p>
-      <w:pPr>
-        <w:rPr>
-          <w:rFonts w:hint="eastAsia"/>
-        </w:rPr>
-      </w:pPr>
-    </w:p>
+    <w:p/>
     <w:p/>
     <w:p>
       <w:pPr>
@@ -1398,63 +1301,80 @@
       </w:r>
     </w:p>
     <w:p>
+      <w:r>
+        <w:rPr>
+          <w:rFonts w:hint="eastAsia"/>
+        </w:rPr>
+        <w:t>REF</w:t>
+      </w:r>
+      <w:r>
+        <w:t xml:space="preserve"> </w:t>
+      </w:r>
+      <w:r>
+        <w:t>https://www.cnblogs.com/letben/p/5328334.html</w:t>
+      </w:r>
+    </w:p>
+    <w:p>
+      <w:r>
+        <w:rPr>
+          <w:rFonts w:hint="eastAsia"/>
+        </w:rPr>
+        <w:t>先建立dialog</w:t>
+      </w:r>
+    </w:p>
+    <w:p/>
+    <w:p/>
+    <w:p/>
+    <w:p/>
+    <w:p/>
+    <w:p/>
+    <w:p/>
+    <w:p/>
+    <w:p/>
+    <w:p/>
+    <w:p/>
+    <w:p/>
+    <w:p/>
+    <w:p/>
+    <w:p/>
+    <w:p/>
+    <w:p/>
+    <w:p/>
+    <w:p/>
+    <w:p>
+      <w:r>
+        <w:rPr>
+          <w:rFonts w:hint="eastAsia"/>
+        </w:rPr>
+        <w:t>另 ui</w:t>
+      </w:r>
+      <w:r>
+        <w:rPr>
+          <w:rFonts w:hint="eastAsia"/>
+        </w:rPr>
+        <w:t>增加事件处理程序</w:t>
+      </w:r>
+      <w:r>
+        <w:rPr>
+          <w:rFonts w:hint="eastAsia"/>
+        </w:rPr>
+        <w:t>会自动 在h声明函数并且在map绑定事件</w:t>
+      </w:r>
+    </w:p>
+    <w:p>
       <w:pPr>
         <w:rPr>
           <w:rFonts w:hint="eastAsia"/>
         </w:rPr>
       </w:pPr>
       <w:r>
-        <w:rPr>
-          <w:rFonts w:hint="eastAsia"/>
-        </w:rPr>
-        <w:t>先建立dialog</w:t>
-      </w:r>
-    </w:p>
-    <w:p/>
-    <w:p/>
-    <w:p/>
-    <w:p/>
-    <w:p/>
-    <w:p/>
-    <w:p/>
-    <w:p/>
-    <w:p/>
-    <w:p/>
-    <w:p/>
-    <w:p/>
-    <w:p/>
-    <w:p/>
-    <w:p/>
-    <w:p/>
-    <w:p/>
-    <w:p/>
-    <w:p/>
-    <w:p>
-      <w:r>
-        <w:rPr>
-          <w:rFonts w:hint="eastAsia"/>
-        </w:rPr>
-        <w:t xml:space="preserve">另 </w:t>
-      </w:r>
-      <w:proofErr w:type="spellStart"/>
-      <w:r>
-        <w:rPr>
-          <w:rFonts w:hint="eastAsia"/>
-        </w:rPr>
-        <w:t>ui</w:t>
-      </w:r>
-      <w:proofErr w:type="spellEnd"/>
-      <w:r>
-        <w:rPr>
-          <w:rFonts w:hint="eastAsia"/>
-        </w:rPr>
-        <w:t>增加事件处理程序</w:t>
-      </w:r>
-      <w:r>
-        <w:rPr>
-          <w:rFonts w:hint="eastAsia"/>
-        </w:rPr>
-        <w:t>会自动 在h声明函数并且在map绑定事件</w:t>
+        <w:tab/>
+      </w:r>
+      <w:r>
+        <w:rPr>
+          <w:rFonts w:hint="eastAsia"/>
+        </w:rPr>
+        <w:t>事件处理程序添加的时候一定一定要看是哪个类里面</w:t>
       </w:r>
     </w:p>
     <w:sectPr>

</xml_diff>

<commit_message>
value cannot transport from main dialog to immodel pop dialog
</commit_message>
<xml_diff>
--- a/aaa/record.docx
+++ b/aaa/record.docx
@@ -69,7 +69,7 @@
                     <pic:cNvPicPr/>
                   </pic:nvPicPr>
                   <pic:blipFill>
-                    <a:blip r:embed="rId4"/>
+                    <a:blip r:embed="rId5"/>
                     <a:stretch>
                       <a:fillRect/>
                     </a:stretch>
@@ -288,7 +288,7 @@
                     </pic:cNvPicPr>
                   </pic:nvPicPr>
                   <pic:blipFill>
-                    <a:blip r:embed="rId5" cstate="print">
+                    <a:blip r:embed="rId6" cstate="print">
                       <a:extLst>
                         <a:ext uri="{28A0092B-C50C-407E-A947-70E740481C1C}">
                           <a14:useLocalDpi xmlns:a14="http://schemas.microsoft.com/office/drawing/2010/main" val="0"/>
@@ -356,7 +356,7 @@
                     <pic:cNvPicPr/>
                   </pic:nvPicPr>
                   <pic:blipFill>
-                    <a:blip r:embed="rId6"/>
+                    <a:blip r:embed="rId7"/>
                     <a:stretch>
                       <a:fillRect/>
                     </a:stretch>
@@ -388,117 +388,6 @@
             <wp:extent cx="2649427" cy="2905885"/>
             <wp:effectExtent l="0" t="0" r="0" b="8890"/>
             <wp:docPr id="11" name="图片 11"/>
-            <wp:cNvGraphicFramePr>
-              <a:graphicFrameLocks xmlns:a="http://schemas.openxmlformats.org/drawingml/2006/main" noChangeAspect="1"/>
-            </wp:cNvGraphicFramePr>
-            <a:graphic xmlns:a="http://schemas.openxmlformats.org/drawingml/2006/main">
-              <a:graphicData uri="http://schemas.openxmlformats.org/drawingml/2006/picture">
-                <pic:pic xmlns:pic="http://schemas.openxmlformats.org/drawingml/2006/picture">
-                  <pic:nvPicPr>
-                    <pic:cNvPr id="1" name=""/>
-                    <pic:cNvPicPr/>
-                  </pic:nvPicPr>
-                  <pic:blipFill>
-                    <a:blip r:embed="rId7"/>
-                    <a:stretch>
-                      <a:fillRect/>
-                    </a:stretch>
-                  </pic:blipFill>
-                  <pic:spPr>
-                    <a:xfrm>
-                      <a:off x="0" y="0"/>
-                      <a:ext cx="2654553" cy="2911508"/>
-                    </a:xfrm>
-                    <a:prstGeom prst="rect">
-                      <a:avLst/>
-                    </a:prstGeom>
-                  </pic:spPr>
-                </pic:pic>
-              </a:graphicData>
-            </a:graphic>
-          </wp:inline>
-        </w:drawing>
-      </w:r>
-    </w:p>
-    <w:p/>
-    <w:p>
-      <w:r>
-        <w:rPr>
-          <w:rFonts w:hint="eastAsia"/>
-        </w:rPr>
-        <w:t>给static</w:t>
-      </w:r>
-      <w:r>
-        <w:t xml:space="preserve"> </w:t>
-      </w:r>
-      <w:r>
-        <w:rPr>
-          <w:rFonts w:hint="eastAsia"/>
-        </w:rPr>
-        <w:t>text</w:t>
-      </w:r>
-      <w:r>
-        <w:rPr>
-          <w:rFonts w:hint="eastAsia"/>
-        </w:rPr>
-        <w:t>添加</w:t>
-      </w:r>
-      <w:r>
-        <w:rPr>
-          <w:rFonts w:hint="eastAsia"/>
-        </w:rPr>
-        <w:t>变量</w:t>
-      </w:r>
-      <w:r>
-        <w:rPr>
-          <w:rFonts w:hint="eastAsia"/>
-        </w:rPr>
-        <w:t>（从类向导-成员变量添加相应控件的变量）</w:t>
-      </w:r>
-      <w:r>
-        <w:rPr>
-          <w:rFonts w:hint="eastAsia"/>
-        </w:rPr>
-        <w:t xml:space="preserve"> 承接示例编辑框的内容</w:t>
-      </w:r>
-      <w:r>
-        <w:rPr>
-          <w:rFonts w:hint="eastAsia"/>
-        </w:rPr>
-        <w:t>以及数据与空间的联系</w:t>
-      </w:r>
-    </w:p>
-    <w:p>
-      <w:r>
-        <w:rPr>
-          <w:rFonts w:hint="eastAsia"/>
-        </w:rPr>
-        <w:t>给button添加事件处理函数</w:t>
-      </w:r>
-      <w:r>
-        <w:br/>
-      </w:r>
-      <w:r>
-        <w:rPr>
-          <w:rFonts w:hint="eastAsia"/>
-        </w:rPr>
-        <w:t>如</w:t>
-      </w:r>
-      <w:r>
-        <w:rPr>
-          <w:rFonts w:hint="eastAsia"/>
-        </w:rPr>
-        <w:t xml:space="preserve"> </w:t>
-      </w:r>
-      <w:r>
-        <w:rPr>
-          <w:noProof/>
-        </w:rPr>
-        <w:drawing>
-          <wp:inline distT="0" distB="0" distL="0" distR="0" wp14:anchorId="443ED1CE" wp14:editId="1EA96BBD">
-            <wp:extent cx="1587578" cy="850488"/>
-            <wp:effectExtent l="0" t="0" r="0" b="6985"/>
-            <wp:docPr id="1" name="图片 1"/>
             <wp:cNvGraphicFramePr>
               <a:graphicFrameLocks xmlns:a="http://schemas.openxmlformats.org/drawingml/2006/main" noChangeAspect="1"/>
             </wp:cNvGraphicFramePr>
@@ -518,6 +407,117 @@
                   <pic:spPr>
                     <a:xfrm>
                       <a:off x="0" y="0"/>
+                      <a:ext cx="2654553" cy="2911508"/>
+                    </a:xfrm>
+                    <a:prstGeom prst="rect">
+                      <a:avLst/>
+                    </a:prstGeom>
+                  </pic:spPr>
+                </pic:pic>
+              </a:graphicData>
+            </a:graphic>
+          </wp:inline>
+        </w:drawing>
+      </w:r>
+    </w:p>
+    <w:p/>
+    <w:p>
+      <w:r>
+        <w:rPr>
+          <w:rFonts w:hint="eastAsia"/>
+        </w:rPr>
+        <w:t>给static</w:t>
+      </w:r>
+      <w:r>
+        <w:t xml:space="preserve"> </w:t>
+      </w:r>
+      <w:r>
+        <w:rPr>
+          <w:rFonts w:hint="eastAsia"/>
+        </w:rPr>
+        <w:t>text</w:t>
+      </w:r>
+      <w:r>
+        <w:rPr>
+          <w:rFonts w:hint="eastAsia"/>
+        </w:rPr>
+        <w:t>添加</w:t>
+      </w:r>
+      <w:r>
+        <w:rPr>
+          <w:rFonts w:hint="eastAsia"/>
+        </w:rPr>
+        <w:t>变量</w:t>
+      </w:r>
+      <w:r>
+        <w:rPr>
+          <w:rFonts w:hint="eastAsia"/>
+        </w:rPr>
+        <w:t>（从类向导-成员变量添加相应控件的变量）</w:t>
+      </w:r>
+      <w:r>
+        <w:rPr>
+          <w:rFonts w:hint="eastAsia"/>
+        </w:rPr>
+        <w:t xml:space="preserve"> 承接示例编辑框的内容</w:t>
+      </w:r>
+      <w:r>
+        <w:rPr>
+          <w:rFonts w:hint="eastAsia"/>
+        </w:rPr>
+        <w:t>以及数据与空间的联系</w:t>
+      </w:r>
+    </w:p>
+    <w:p>
+      <w:r>
+        <w:rPr>
+          <w:rFonts w:hint="eastAsia"/>
+        </w:rPr>
+        <w:t>给button添加事件处理函数</w:t>
+      </w:r>
+      <w:r>
+        <w:br/>
+      </w:r>
+      <w:r>
+        <w:rPr>
+          <w:rFonts w:hint="eastAsia"/>
+        </w:rPr>
+        <w:t>如</w:t>
+      </w:r>
+      <w:r>
+        <w:rPr>
+          <w:rFonts w:hint="eastAsia"/>
+        </w:rPr>
+        <w:t xml:space="preserve"> </w:t>
+      </w:r>
+      <w:r>
+        <w:rPr>
+          <w:noProof/>
+        </w:rPr>
+        <w:drawing>
+          <wp:inline distT="0" distB="0" distL="0" distR="0" wp14:anchorId="443ED1CE" wp14:editId="1EA96BBD">
+            <wp:extent cx="1587578" cy="850488"/>
+            <wp:effectExtent l="0" t="0" r="0" b="6985"/>
+            <wp:docPr id="1" name="图片 1"/>
+            <wp:cNvGraphicFramePr>
+              <a:graphicFrameLocks xmlns:a="http://schemas.openxmlformats.org/drawingml/2006/main" noChangeAspect="1"/>
+            </wp:cNvGraphicFramePr>
+            <a:graphic xmlns:a="http://schemas.openxmlformats.org/drawingml/2006/main">
+              <a:graphicData uri="http://schemas.openxmlformats.org/drawingml/2006/picture">
+                <pic:pic xmlns:pic="http://schemas.openxmlformats.org/drawingml/2006/picture">
+                  <pic:nvPicPr>
+                    <pic:cNvPr id="1" name=""/>
+                    <pic:cNvPicPr/>
+                  </pic:nvPicPr>
+                  <pic:blipFill>
+                    <a:blip r:embed="rId9"/>
+                    <a:stretch>
+                      <a:fillRect/>
+                    </a:stretch>
+                  </pic:blipFill>
+                  <pic:spPr>
+                    <a:xfrm>
+                      <a:off x="0" y="0"/>
                       <a:ext cx="1593590" cy="853709"/>
                     </a:xfrm>
                     <a:prstGeom prst="rect">
@@ -607,7 +607,7 @@
                     <pic:cNvPicPr/>
                   </pic:nvPicPr>
                   <pic:blipFill>
-                    <a:blip r:embed="rId9"/>
+                    <a:blip r:embed="rId10"/>
                     <a:stretch>
                       <a:fillRect/>
                     </a:stretch>
@@ -674,46 +674,6 @@
             <wp:extent cx="2582570" cy="1862459"/>
             <wp:effectExtent l="0" t="0" r="8255" b="4445"/>
             <wp:docPr id="2" name="图片 2"/>
-            <wp:cNvGraphicFramePr>
-              <a:graphicFrameLocks xmlns:a="http://schemas.openxmlformats.org/drawingml/2006/main" noChangeAspect="1"/>
-            </wp:cNvGraphicFramePr>
-            <a:graphic xmlns:a="http://schemas.openxmlformats.org/drawingml/2006/main">
-              <a:graphicData uri="http://schemas.openxmlformats.org/drawingml/2006/picture">
-                <pic:pic xmlns:pic="http://schemas.openxmlformats.org/drawingml/2006/picture">
-                  <pic:nvPicPr>
-                    <pic:cNvPr id="1" name=""/>
-                    <pic:cNvPicPr/>
-                  </pic:nvPicPr>
-                  <pic:blipFill>
-                    <a:blip r:embed="rId10"/>
-                    <a:stretch>
-                      <a:fillRect/>
-                    </a:stretch>
-                  </pic:blipFill>
-                  <pic:spPr>
-                    <a:xfrm>
-                      <a:off x="0" y="0"/>
-                      <a:ext cx="2595039" cy="1871451"/>
-                    </a:xfrm>
-                    <a:prstGeom prst="rect">
-                      <a:avLst/>
-                    </a:prstGeom>
-                  </pic:spPr>
-                </pic:pic>
-              </a:graphicData>
-            </a:graphic>
-          </wp:inline>
-        </w:drawing>
-      </w:r>
-      <w:r>
-        <w:rPr>
-          <w:noProof/>
-        </w:rPr>
-        <w:drawing>
-          <wp:inline distT="0" distB="0" distL="0" distR="0" wp14:anchorId="007057C0" wp14:editId="25546BD2">
-            <wp:extent cx="2542518" cy="1833576"/>
-            <wp:effectExtent l="0" t="0" r="0" b="0"/>
-            <wp:docPr id="3" name="图片 3"/>
             <wp:cNvGraphicFramePr>
               <a:graphicFrameLocks xmlns:a="http://schemas.openxmlformats.org/drawingml/2006/main" noChangeAspect="1"/>
             </wp:cNvGraphicFramePr>
@@ -733,6 +693,46 @@
                   <pic:spPr>
                     <a:xfrm>
                       <a:off x="0" y="0"/>
+                      <a:ext cx="2595039" cy="1871451"/>
+                    </a:xfrm>
+                    <a:prstGeom prst="rect">
+                      <a:avLst/>
+                    </a:prstGeom>
+                  </pic:spPr>
+                </pic:pic>
+              </a:graphicData>
+            </a:graphic>
+          </wp:inline>
+        </w:drawing>
+      </w:r>
+      <w:r>
+        <w:rPr>
+          <w:noProof/>
+        </w:rPr>
+        <w:drawing>
+          <wp:inline distT="0" distB="0" distL="0" distR="0" wp14:anchorId="007057C0" wp14:editId="25546BD2">
+            <wp:extent cx="2542518" cy="1833576"/>
+            <wp:effectExtent l="0" t="0" r="0" b="0"/>
+            <wp:docPr id="3" name="图片 3"/>
+            <wp:cNvGraphicFramePr>
+              <a:graphicFrameLocks xmlns:a="http://schemas.openxmlformats.org/drawingml/2006/main" noChangeAspect="1"/>
+            </wp:cNvGraphicFramePr>
+            <a:graphic xmlns:a="http://schemas.openxmlformats.org/drawingml/2006/main">
+              <a:graphicData uri="http://schemas.openxmlformats.org/drawingml/2006/picture">
+                <pic:pic xmlns:pic="http://schemas.openxmlformats.org/drawingml/2006/picture">
+                  <pic:nvPicPr>
+                    <pic:cNvPr id="1" name=""/>
+                    <pic:cNvPicPr/>
+                  </pic:nvPicPr>
+                  <pic:blipFill>
+                    <a:blip r:embed="rId12"/>
+                    <a:stretch>
+                      <a:fillRect/>
+                    </a:stretch>
+                  </pic:blipFill>
+                  <pic:spPr>
+                    <a:xfrm>
+                      <a:off x="0" y="0"/>
                       <a:ext cx="2560537" cy="1846571"/>
                     </a:xfrm>
                     <a:prstGeom prst="rect">
@@ -805,7 +805,7 @@
       <w:r>
         <w:t xml:space="preserve"> </w:t>
       </w:r>
-      <w:hyperlink r:id="rId12" w:history="1">
+      <w:hyperlink r:id="rId13" w:history="1">
         <w:r>
           <w:rPr>
             <w:rStyle w:val="ae"/>
@@ -825,78 +825,6 @@
             <wp:extent cx="2878645" cy="2406611"/>
             <wp:effectExtent l="0" t="0" r="0" b="0"/>
             <wp:docPr id="4" name="图片 4"/>
-            <wp:cNvGraphicFramePr>
-              <a:graphicFrameLocks xmlns:a="http://schemas.openxmlformats.org/drawingml/2006/main" noChangeAspect="1"/>
-            </wp:cNvGraphicFramePr>
-            <a:graphic xmlns:a="http://schemas.openxmlformats.org/drawingml/2006/main">
-              <a:graphicData uri="http://schemas.openxmlformats.org/drawingml/2006/picture">
-                <pic:pic xmlns:pic="http://schemas.openxmlformats.org/drawingml/2006/picture">
-                  <pic:nvPicPr>
-                    <pic:cNvPr id="1" name=""/>
-                    <pic:cNvPicPr/>
-                  </pic:nvPicPr>
-                  <pic:blipFill>
-                    <a:blip r:embed="rId13"/>
-                    <a:stretch>
-                      <a:fillRect/>
-                    </a:stretch>
-                  </pic:blipFill>
-                  <pic:spPr>
-                    <a:xfrm>
-                      <a:off x="0" y="0"/>
-                      <a:ext cx="2886715" cy="2413358"/>
-                    </a:xfrm>
-                    <a:prstGeom prst="rect">
-                      <a:avLst/>
-                    </a:prstGeom>
-                  </pic:spPr>
-                </pic:pic>
-              </a:graphicData>
-            </a:graphic>
-          </wp:inline>
-        </w:drawing>
-      </w:r>
-    </w:p>
-    <w:p>
-      <w:r>
-        <w:t>B</w:t>
-      </w:r>
-      <w:r>
-        <w:rPr>
-          <w:rFonts w:hint="eastAsia"/>
-        </w:rPr>
-        <w:t>ut</w:t>
-      </w:r>
-      <w:r>
-        <w:t xml:space="preserve"> </w:t>
-      </w:r>
-      <w:r>
-        <w:rPr>
-          <w:rFonts w:hint="eastAsia"/>
-        </w:rPr>
-        <w:t>滑块和edit框不关联</w:t>
-      </w:r>
-      <w:r>
-        <w:br/>
-        <w:t>1.</w:t>
-      </w:r>
-      <w:r>
-        <w:rPr>
-          <w:rFonts w:hint="eastAsia"/>
-        </w:rPr>
-        <w:t>增加（不行）</w:t>
-      </w:r>
-    </w:p>
-    <w:p>
-      <w:r>
-        <w:rPr>
-          <w:noProof/>
-        </w:rPr>
-        <w:drawing>
-          <wp:inline distT="0" distB="0" distL="0" distR="0" wp14:anchorId="5018CB99" wp14:editId="6669C010">
-            <wp:extent cx="2694436" cy="701670"/>
-            <wp:effectExtent l="0" t="0" r="0" b="3810"/>
-            <wp:docPr id="6" name="图片 6"/>
             <wp:cNvGraphicFramePr>
               <a:graphicFrameLocks xmlns:a="http://schemas.openxmlformats.org/drawingml/2006/main" noChangeAspect="1"/>
             </wp:cNvGraphicFramePr>
@@ -916,7 +844,7 @@
                   <pic:spPr>
                     <a:xfrm>
                       <a:off x="0" y="0"/>
-                      <a:ext cx="2735488" cy="712361"/>
+                      <a:ext cx="2886715" cy="2413358"/>
                     </a:xfrm>
                     <a:prstGeom prst="rect">
                       <a:avLst/>
@@ -931,25 +859,32 @@
     </w:p>
     <w:p>
       <w:r>
-        <w:rPr>
-          <w:rFonts w:hint="eastAsia"/>
-        </w:rPr>
-        <w:t>感觉是这个问题</w:t>
-      </w:r>
-      <w:r>
-        <w:t xml:space="preserve">( </w:t>
-      </w:r>
-      <w:r>
-        <w:rPr>
-          <w:rFonts w:hint="eastAsia"/>
-        </w:rPr>
-        <w:t>解决报错REF</w:t>
+        <w:t>B</w:t>
+      </w:r>
+      <w:r>
+        <w:rPr>
+          <w:rFonts w:hint="eastAsia"/>
+        </w:rPr>
+        <w:t>ut</w:t>
       </w:r>
       <w:r>
         <w:t xml:space="preserve"> </w:t>
       </w:r>
       <w:r>
-        <w:t>https://blog.csdn.net/ssdut_209/article/details/51569705</w:t>
+        <w:rPr>
+          <w:rFonts w:hint="eastAsia"/>
+        </w:rPr>
+        <w:t>滑块和edit框不关联</w:t>
+      </w:r>
+      <w:r>
+        <w:br/>
+        <w:t>1.</w:t>
+      </w:r>
+      <w:r>
+        <w:rPr>
+          <w:rFonts w:hint="eastAsia"/>
+        </w:rPr>
+        <w:t>增加（不行）</w:t>
       </w:r>
     </w:p>
     <w:p>
@@ -958,10 +893,10 @@
           <w:noProof/>
         </w:rPr>
         <w:drawing>
-          <wp:inline distT="0" distB="0" distL="0" distR="0" wp14:anchorId="3804F7A6" wp14:editId="1F1BB544">
-            <wp:extent cx="1357576" cy="946027"/>
-            <wp:effectExtent l="0" t="0" r="0" b="6985"/>
-            <wp:docPr id="5" name="图片 5"/>
+          <wp:inline distT="0" distB="0" distL="0" distR="0" wp14:anchorId="5018CB99" wp14:editId="6669C010">
+            <wp:extent cx="2694436" cy="701670"/>
+            <wp:effectExtent l="0" t="0" r="0" b="3810"/>
+            <wp:docPr id="6" name="图片 6"/>
             <wp:cNvGraphicFramePr>
               <a:graphicFrameLocks xmlns:a="http://schemas.openxmlformats.org/drawingml/2006/main" noChangeAspect="1"/>
             </wp:cNvGraphicFramePr>
@@ -981,6 +916,71 @@
                   <pic:spPr>
                     <a:xfrm>
                       <a:off x="0" y="0"/>
+                      <a:ext cx="2735488" cy="712361"/>
+                    </a:xfrm>
+                    <a:prstGeom prst="rect">
+                      <a:avLst/>
+                    </a:prstGeom>
+                  </pic:spPr>
+                </pic:pic>
+              </a:graphicData>
+            </a:graphic>
+          </wp:inline>
+        </w:drawing>
+      </w:r>
+    </w:p>
+    <w:p>
+      <w:r>
+        <w:rPr>
+          <w:rFonts w:hint="eastAsia"/>
+        </w:rPr>
+        <w:t>感觉是这个问题</w:t>
+      </w:r>
+      <w:r>
+        <w:t xml:space="preserve">( </w:t>
+      </w:r>
+      <w:r>
+        <w:rPr>
+          <w:rFonts w:hint="eastAsia"/>
+        </w:rPr>
+        <w:t>解决报错REF</w:t>
+      </w:r>
+      <w:r>
+        <w:t xml:space="preserve"> </w:t>
+      </w:r>
+      <w:r>
+        <w:t>https://blog.csdn.net/ssdut_209/article/details/51569705</w:t>
+      </w:r>
+    </w:p>
+    <w:p>
+      <w:r>
+        <w:rPr>
+          <w:noProof/>
+        </w:rPr>
+        <w:drawing>
+          <wp:inline distT="0" distB="0" distL="0" distR="0" wp14:anchorId="3804F7A6" wp14:editId="1F1BB544">
+            <wp:extent cx="1357576" cy="946027"/>
+            <wp:effectExtent l="0" t="0" r="0" b="6985"/>
+            <wp:docPr id="5" name="图片 5"/>
+            <wp:cNvGraphicFramePr>
+              <a:graphicFrameLocks xmlns:a="http://schemas.openxmlformats.org/drawingml/2006/main" noChangeAspect="1"/>
+            </wp:cNvGraphicFramePr>
+            <a:graphic xmlns:a="http://schemas.openxmlformats.org/drawingml/2006/main">
+              <a:graphicData uri="http://schemas.openxmlformats.org/drawingml/2006/picture">
+                <pic:pic xmlns:pic="http://schemas.openxmlformats.org/drawingml/2006/picture">
+                  <pic:nvPicPr>
+                    <pic:cNvPr id="1" name=""/>
+                    <pic:cNvPicPr/>
+                  </pic:nvPicPr>
+                  <pic:blipFill>
+                    <a:blip r:embed="rId16"/>
+                    <a:stretch>
+                      <a:fillRect/>
+                    </a:stretch>
+                  </pic:blipFill>
+                  <pic:spPr>
+                    <a:xfrm>
+                      <a:off x="0" y="0"/>
                       <a:ext cx="1361447" cy="948724"/>
                     </a:xfrm>
                     <a:prstGeom prst="rect">
@@ -1029,7 +1029,7 @@
       <w:r>
         <w:t xml:space="preserve"> </w:t>
       </w:r>
-      <w:hyperlink r:id="rId16" w:history="1">
+      <w:hyperlink r:id="rId17" w:history="1">
         <w:r>
           <w:rPr>
             <w:rStyle w:val="ae"/>
@@ -1067,54 +1067,6 @@
             <wp:extent cx="2249537" cy="1622288"/>
             <wp:effectExtent l="0" t="0" r="0" b="0"/>
             <wp:docPr id="8" name="图片 8"/>
-            <wp:cNvGraphicFramePr>
-              <a:graphicFrameLocks xmlns:a="http://schemas.openxmlformats.org/drawingml/2006/main" noChangeAspect="1"/>
-            </wp:cNvGraphicFramePr>
-            <a:graphic xmlns:a="http://schemas.openxmlformats.org/drawingml/2006/main">
-              <a:graphicData uri="http://schemas.openxmlformats.org/drawingml/2006/picture">
-                <pic:pic xmlns:pic="http://schemas.openxmlformats.org/drawingml/2006/picture">
-                  <pic:nvPicPr>
-                    <pic:cNvPr id="1" name=""/>
-                    <pic:cNvPicPr/>
-                  </pic:nvPicPr>
-                  <pic:blipFill>
-                    <a:blip r:embed="rId17"/>
-                    <a:stretch>
-                      <a:fillRect/>
-                    </a:stretch>
-                  </pic:blipFill>
-                  <pic:spPr>
-                    <a:xfrm>
-                      <a:off x="0" y="0"/>
-                      <a:ext cx="2255596" cy="1626657"/>
-                    </a:xfrm>
-                    <a:prstGeom prst="rect">
-                      <a:avLst/>
-                    </a:prstGeom>
-                  </pic:spPr>
-                </pic:pic>
-              </a:graphicData>
-            </a:graphic>
-          </wp:inline>
-        </w:drawing>
-      </w:r>
-    </w:p>
-    <w:p>
-      <w:r>
-        <w:rPr>
-          <w:rFonts w:hint="eastAsia"/>
-        </w:rPr>
-        <w:t>一开始不显示下拉文字 在h和cpp增加</w:t>
-      </w:r>
-      <w:r>
-        <w:rPr>
-          <w:noProof/>
-        </w:rPr>
-        <w:drawing>
-          <wp:inline distT="0" distB="0" distL="0" distR="0" wp14:anchorId="13869647" wp14:editId="74612375">
-            <wp:extent cx="852692" cy="168496"/>
-            <wp:effectExtent l="0" t="0" r="5080" b="3175"/>
-            <wp:docPr id="9" name="图片 9"/>
             <wp:cNvGraphicFramePr>
               <a:graphicFrameLocks xmlns:a="http://schemas.openxmlformats.org/drawingml/2006/main" noChangeAspect="1"/>
             </wp:cNvGraphicFramePr>
@@ -1134,7 +1086,7 @@
                   <pic:spPr>
                     <a:xfrm>
                       <a:off x="0" y="0"/>
-                      <a:ext cx="871375" cy="172188"/>
+                      <a:ext cx="2255596" cy="1626657"/>
                     </a:xfrm>
                     <a:prstGeom prst="rect">
                       <a:avLst/>
@@ -1146,44 +1098,23 @@
           </wp:inline>
         </w:drawing>
       </w:r>
-      <w:r>
-        <w:rPr>
-          <w:rFonts w:hint="eastAsia"/>
-        </w:rPr>
-        <w:t>可解决</w:t>
-      </w:r>
-    </w:p>
-    <w:p/>
-    <w:p>
-      <w:r>
-        <w:rPr>
-          <w:rFonts w:hint="eastAsia"/>
-        </w:rPr>
-        <w:t>暂时没增加功能</w:t>
-      </w:r>
-    </w:p>
-    <w:p/>
-    <w:p>
-      <w:r>
-        <w:t>M</w:t>
-      </w:r>
-      <w:r>
-        <w:rPr>
-          <w:rFonts w:hint="eastAsia"/>
-        </w:rPr>
-        <w:t>ajor模块同理</w:t>
-      </w:r>
-    </w:p>
-    <w:p>
+    </w:p>
+    <w:p>
+      <w:r>
+        <w:rPr>
+          <w:rFonts w:hint="eastAsia"/>
+        </w:rPr>
+        <w:t>一开始不显示下拉文字 在h和cpp增加</w:t>
+      </w:r>
       <w:r>
         <w:rPr>
           <w:noProof/>
         </w:rPr>
         <w:drawing>
-          <wp:inline distT="0" distB="0" distL="0" distR="0" wp14:anchorId="6DB1833A" wp14:editId="041B9F58">
-            <wp:extent cx="1997095" cy="2145597"/>
-            <wp:effectExtent l="0" t="0" r="3175" b="7620"/>
-            <wp:docPr id="10" name="图片 10"/>
+          <wp:inline distT="0" distB="0" distL="0" distR="0" wp14:anchorId="13869647" wp14:editId="74612375">
+            <wp:extent cx="852692" cy="168496"/>
+            <wp:effectExtent l="0" t="0" r="5080" b="3175"/>
+            <wp:docPr id="9" name="图片 9"/>
             <wp:cNvGraphicFramePr>
               <a:graphicFrameLocks xmlns:a="http://schemas.openxmlformats.org/drawingml/2006/main" noChangeAspect="1"/>
             </wp:cNvGraphicFramePr>
@@ -1203,6 +1134,75 @@
                   <pic:spPr>
                     <a:xfrm>
                       <a:off x="0" y="0"/>
+                      <a:ext cx="871375" cy="172188"/>
+                    </a:xfrm>
+                    <a:prstGeom prst="rect">
+                      <a:avLst/>
+                    </a:prstGeom>
+                  </pic:spPr>
+                </pic:pic>
+              </a:graphicData>
+            </a:graphic>
+          </wp:inline>
+        </w:drawing>
+      </w:r>
+      <w:r>
+        <w:rPr>
+          <w:rFonts w:hint="eastAsia"/>
+        </w:rPr>
+        <w:t>可解决</w:t>
+      </w:r>
+    </w:p>
+    <w:p/>
+    <w:p>
+      <w:r>
+        <w:rPr>
+          <w:rFonts w:hint="eastAsia"/>
+        </w:rPr>
+        <w:t>暂时没增加功能</w:t>
+      </w:r>
+    </w:p>
+    <w:p/>
+    <w:p>
+      <w:r>
+        <w:t>M</w:t>
+      </w:r>
+      <w:r>
+        <w:rPr>
+          <w:rFonts w:hint="eastAsia"/>
+        </w:rPr>
+        <w:t>ajor模块同理</w:t>
+      </w:r>
+    </w:p>
+    <w:p>
+      <w:r>
+        <w:rPr>
+          <w:noProof/>
+        </w:rPr>
+        <w:drawing>
+          <wp:inline distT="0" distB="0" distL="0" distR="0" wp14:anchorId="6DB1833A" wp14:editId="041B9F58">
+            <wp:extent cx="1997095" cy="2145597"/>
+            <wp:effectExtent l="0" t="0" r="3175" b="7620"/>
+            <wp:docPr id="10" name="图片 10"/>
+            <wp:cNvGraphicFramePr>
+              <a:graphicFrameLocks xmlns:a="http://schemas.openxmlformats.org/drawingml/2006/main" noChangeAspect="1"/>
+            </wp:cNvGraphicFramePr>
+            <a:graphic xmlns:a="http://schemas.openxmlformats.org/drawingml/2006/main">
+              <a:graphicData uri="http://schemas.openxmlformats.org/drawingml/2006/picture">
+                <pic:pic xmlns:pic="http://schemas.openxmlformats.org/drawingml/2006/picture">
+                  <pic:nvPicPr>
+                    <pic:cNvPr id="1" name=""/>
+                    <pic:cNvPicPr/>
+                  </pic:nvPicPr>
+                  <pic:blipFill>
+                    <a:blip r:embed="rId20"/>
+                    <a:stretch>
+                      <a:fillRect/>
+                    </a:stretch>
+                  </pic:blipFill>
+                  <pic:spPr>
+                    <a:xfrm>
+                      <a:off x="0" y="0"/>
                       <a:ext cx="2000346" cy="2149090"/>
                     </a:xfrm>
                     <a:prstGeom prst="rect">
@@ -1319,11 +1319,164 @@
         <w:rPr>
           <w:rFonts w:hint="eastAsia"/>
         </w:rPr>
+        <w:t>1</w:t>
+      </w:r>
+      <w:r>
+        <w:t>.</w:t>
+      </w:r>
+      <w:r>
+        <w:rPr>
+          <w:rFonts w:hint="eastAsia"/>
+        </w:rPr>
         <w:t>先建立dialog</w:t>
       </w:r>
     </w:p>
     <w:p/>
-    <w:p/>
+    <w:p>
+      <w:r>
+        <w:rPr>
+          <w:rFonts w:hint="eastAsia"/>
+        </w:rPr>
+        <w:lastRenderedPageBreak/>
+        <w:t>2</w:t>
+      </w:r>
+      <w:r>
+        <w:t>.</w:t>
+      </w:r>
+      <w:r>
+        <w:rPr>
+          <w:rFonts w:hint="eastAsia"/>
+        </w:rPr>
+        <w:t>主对话框向非模态对话框传值</w:t>
+      </w:r>
+    </w:p>
+    <w:p>
+      <w:pPr>
+        <w:rPr>
+          <w:noProof/>
+        </w:rPr>
+      </w:pPr>
+      <w:r>
+        <w:rPr>
+          <w:noProof/>
+        </w:rPr>
+        <w:drawing>
+          <wp:inline distT="0" distB="0" distL="0" distR="0" wp14:anchorId="7866418A" wp14:editId="716F7A44">
+            <wp:extent cx="3814675" cy="1480219"/>
+            <wp:effectExtent l="0" t="0" r="0" b="5715"/>
+            <wp:docPr id="12" name="图片 12"/>
+            <wp:cNvGraphicFramePr>
+              <a:graphicFrameLocks xmlns:a="http://schemas.openxmlformats.org/drawingml/2006/main" noChangeAspect="1"/>
+            </wp:cNvGraphicFramePr>
+            <a:graphic xmlns:a="http://schemas.openxmlformats.org/drawingml/2006/main">
+              <a:graphicData uri="http://schemas.openxmlformats.org/drawingml/2006/picture">
+                <pic:pic xmlns:pic="http://schemas.openxmlformats.org/drawingml/2006/picture">
+                  <pic:nvPicPr>
+                    <pic:cNvPr id="1" name=""/>
+                    <pic:cNvPicPr/>
+                  </pic:nvPicPr>
+                  <pic:blipFill>
+                    <a:blip r:embed="rId21"/>
+                    <a:stretch>
+                      <a:fillRect/>
+                    </a:stretch>
+                  </pic:blipFill>
+                  <pic:spPr>
+                    <a:xfrm>
+                      <a:off x="0" y="0"/>
+                      <a:ext cx="3818297" cy="1481625"/>
+                    </a:xfrm>
+                    <a:prstGeom prst="rect">
+                      <a:avLst/>
+                    </a:prstGeom>
+                  </pic:spPr>
+                </pic:pic>
+              </a:graphicData>
+            </a:graphic>
+          </wp:inline>
+        </w:drawing>
+      </w:r>
+      <w:r>
+        <w:rPr>
+          <w:noProof/>
+        </w:rPr>
+        <w:t xml:space="preserve"> </w:t>
+      </w:r>
+      <w:r>
+        <w:rPr>
+          <w:noProof/>
+        </w:rPr>
+        <w:drawing>
+          <wp:inline distT="0" distB="0" distL="0" distR="0" wp14:anchorId="279F78ED" wp14:editId="500EF2A9">
+            <wp:extent cx="2182219" cy="989682"/>
+            <wp:effectExtent l="0" t="0" r="8890" b="1270"/>
+            <wp:docPr id="13" name="图片 13"/>
+            <wp:cNvGraphicFramePr>
+              <a:graphicFrameLocks xmlns:a="http://schemas.openxmlformats.org/drawingml/2006/main" noChangeAspect="1"/>
+            </wp:cNvGraphicFramePr>
+            <a:graphic xmlns:a="http://schemas.openxmlformats.org/drawingml/2006/main">
+              <a:graphicData uri="http://schemas.openxmlformats.org/drawingml/2006/picture">
+                <pic:pic xmlns:pic="http://schemas.openxmlformats.org/drawingml/2006/picture">
+                  <pic:nvPicPr>
+                    <pic:cNvPr id="1" name=""/>
+                    <pic:cNvPicPr/>
+                  </pic:nvPicPr>
+                  <pic:blipFill>
+                    <a:blip r:embed="rId22"/>
+                    <a:stretch>
+                      <a:fillRect/>
+                    </a:stretch>
+                  </pic:blipFill>
+                  <pic:spPr>
+                    <a:xfrm>
+                      <a:off x="0" y="0"/>
+                      <a:ext cx="2188287" cy="992434"/>
+                    </a:xfrm>
+                    <a:prstGeom prst="rect">
+                      <a:avLst/>
+                    </a:prstGeom>
+                  </pic:spPr>
+                </pic:pic>
+              </a:graphicData>
+            </a:graphic>
+          </wp:inline>
+        </w:drawing>
+      </w:r>
+    </w:p>
+    <w:p>
+      <w:pPr>
+        <w:rPr>
+          <w:noProof/>
+        </w:rPr>
+      </w:pPr>
+    </w:p>
+    <w:p>
+      <w:pPr>
+        <w:rPr>
+          <w:rFonts w:hint="eastAsia"/>
+        </w:rPr>
+      </w:pPr>
+      <w:r>
+        <w:rPr>
+          <w:rFonts w:hint="eastAsia"/>
+          <w:noProof/>
+        </w:rPr>
+        <w:t>3</w:t>
+      </w:r>
+      <w:r>
+        <w:rPr>
+          <w:noProof/>
+        </w:rPr>
+        <w:t>.</w:t>
+      </w:r>
+      <w:r>
+        <w:rPr>
+          <w:rFonts w:hint="eastAsia"/>
+          <w:noProof/>
+        </w:rPr>
+        <w:t>解决不传值问题</w:t>
+      </w:r>
+    </w:p>
     <w:p/>
     <w:p/>
     <w:p/>
@@ -1362,11 +1515,6 @@
       </w:r>
     </w:p>
     <w:p>
-      <w:pPr>
-        <w:rPr>
-          <w:rFonts w:hint="eastAsia"/>
-        </w:rPr>
-      </w:pPr>
       <w:r>
         <w:tab/>
       </w:r>
@@ -1385,6 +1533,103 @@
     </w:sectPr>
   </w:body>
 </w:document>
+</file>
+
+<file path=word/numbering.xml><?xml version="1.0" encoding="utf-8"?>
+<w:numbering xmlns:wpc="http://schemas.microsoft.com/office/word/2010/wordprocessingCanvas" xmlns:cx="http://schemas.microsoft.com/office/drawing/2014/chartex" xmlns:cx1="http://schemas.microsoft.com/office/drawing/2015/9/8/chartex" xmlns:cx2="http://schemas.microsoft.com/office/drawing/2015/10/21/chartex" xmlns:cx3="http://schemas.microsoft.com/office/drawing/2016/5/9/chartex" xmlns:cx4="http://schemas.microsoft.com/office/drawing/2016/5/10/chartex" xmlns:cx5="http://schemas.microsoft.com/office/drawing/2016/5/11/chartex" xmlns:cx6="http://schemas.microsoft.com/office/drawing/2016/5/12/chartex" xmlns:cx7="http://schemas.microsoft.com/office/drawing/2016/5/13/chartex" xmlns:cx8="http://schemas.microsoft.com/office/drawing/2016/5/14/chartex" xmlns:mc="http://schemas.openxmlformats.org/markup-compatibility/2006" xmlns:aink="http://schemas.microsoft.com/office/drawing/2016/ink" xmlns:am3d="http://schemas.microsoft.com/office/drawing/2017/model3d" xmlns:o="urn:schemas-microsoft-com:office:office" xmlns:r="http://schemas.openxmlformats.org/officeDocument/2006/relationships" xmlns:m="http://schemas.openxmlformats.org/officeDocument/2006/math" xmlns:v="urn:schemas-microsoft-com:vml" xmlns:wp14="http://schemas.microsoft.com/office/word/2010/wordprocessingDrawing" xmlns:wp="http://schemas.openxmlformats.org/drawingml/2006/wordprocessingDrawing" xmlns:w10="urn:schemas-microsoft-com:office:word" xmlns:w="http://schemas.openxmlformats.org/wordprocessingml/2006/main" xmlns:w14="http://schemas.microsoft.com/office/word/2010/wordml" xmlns:w15="http://schemas.microsoft.com/office/word/2012/wordml" xmlns:w16cex="http://schemas.microsoft.com/office/word/2018/wordml/cex" xmlns:w16cid="http://schemas.microsoft.com/office/word/2016/wordml/cid" xmlns:w16="http://schemas.microsoft.com/office/word/2018/wordml" xmlns:w16sdtdh="http://schemas.microsoft.com/office/word/2020/wordml/sdtdatahash" xmlns:w16se="http://schemas.microsoft.com/office/word/2015/wordml/symex" xmlns:wpg="http://schemas.microsoft.com/office/word/2010/wordprocessingGroup" xmlns:wpi="http://schemas.microsoft.com/office/word/2010/wordprocessingInk" xmlns:wne="http://schemas.microsoft.com/office/word/2006/wordml" xmlns:wps="http://schemas.microsoft.com/office/word/2010/wordprocessingShape" mc:Ignorable="w14 w15 w16se w16cid w16 w16cex w16sdtdh wp14">
+  <w:abstractNum w:abstractNumId="0" w15:restartNumberingAfterBreak="0">
+    <w:nsid w:val="079C12AB"/>
+    <w:multiLevelType w:val="hybridMultilevel"/>
+    <w:tmpl w:val="8EACDE1E"/>
+    <w:lvl w:ilvl="0" w:tplc="AF84F96E">
+      <w:start w:val="1"/>
+      <w:numFmt w:val="decimal"/>
+      <w:lvlText w:val="%1."/>
+      <w:lvlJc w:val="left"/>
+      <w:pPr>
+        <w:ind w:left="360" w:hanging="360"/>
+      </w:pPr>
+      <w:rPr>
+        <w:rFonts w:hint="default"/>
+      </w:rPr>
+    </w:lvl>
+    <w:lvl w:ilvl="1" w:tplc="04090019" w:tentative="1">
+      <w:start w:val="1"/>
+      <w:numFmt w:val="lowerLetter"/>
+      <w:lvlText w:val="%2)"/>
+      <w:lvlJc w:val="left"/>
+      <w:pPr>
+        <w:ind w:left="840" w:hanging="420"/>
+      </w:pPr>
+    </w:lvl>
+    <w:lvl w:ilvl="2" w:tplc="0409001B" w:tentative="1">
+      <w:start w:val="1"/>
+      <w:numFmt w:val="lowerRoman"/>
+      <w:lvlText w:val="%3."/>
+      <w:lvlJc w:val="right"/>
+      <w:pPr>
+        <w:ind w:left="1260" w:hanging="420"/>
+      </w:pPr>
+    </w:lvl>
+    <w:lvl w:ilvl="3" w:tplc="0409000F" w:tentative="1">
+      <w:start w:val="1"/>
+      <w:numFmt w:val="decimal"/>
+      <w:lvlText w:val="%4."/>
+      <w:lvlJc w:val="left"/>
+      <w:pPr>
+        <w:ind w:left="1680" w:hanging="420"/>
+      </w:pPr>
+    </w:lvl>
+    <w:lvl w:ilvl="4" w:tplc="04090019" w:tentative="1">
+      <w:start w:val="1"/>
+      <w:numFmt w:val="lowerLetter"/>
+      <w:lvlText w:val="%5)"/>
+      <w:lvlJc w:val="left"/>
+      <w:pPr>
+        <w:ind w:left="2100" w:hanging="420"/>
+      </w:pPr>
+    </w:lvl>
+    <w:lvl w:ilvl="5" w:tplc="0409001B" w:tentative="1">
+      <w:start w:val="1"/>
+      <w:numFmt w:val="lowerRoman"/>
+      <w:lvlText w:val="%6."/>
+      <w:lvlJc w:val="right"/>
+      <w:pPr>
+        <w:ind w:left="2520" w:hanging="420"/>
+      </w:pPr>
+    </w:lvl>
+    <w:lvl w:ilvl="6" w:tplc="0409000F" w:tentative="1">
+      <w:start w:val="1"/>
+      <w:numFmt w:val="decimal"/>
+      <w:lvlText w:val="%7."/>
+      <w:lvlJc w:val="left"/>
+      <w:pPr>
+        <w:ind w:left="2940" w:hanging="420"/>
+      </w:pPr>
+    </w:lvl>
+    <w:lvl w:ilvl="7" w:tplc="04090019" w:tentative="1">
+      <w:start w:val="1"/>
+      <w:numFmt w:val="lowerLetter"/>
+      <w:lvlText w:val="%8)"/>
+      <w:lvlJc w:val="left"/>
+      <w:pPr>
+        <w:ind w:left="3360" w:hanging="420"/>
+      </w:pPr>
+    </w:lvl>
+    <w:lvl w:ilvl="8" w:tplc="0409001B" w:tentative="1">
+      <w:start w:val="1"/>
+      <w:numFmt w:val="lowerRoman"/>
+      <w:lvlText w:val="%9."/>
+      <w:lvlJc w:val="right"/>
+      <w:pPr>
+        <w:ind w:left="3780" w:hanging="420"/>
+      </w:pPr>
+    </w:lvl>
+  </w:abstractNum>
+  <w:num w:numId="1">
+    <w:abstractNumId w:val="0"/>
+  </w:num>
+</w:numbering>
 </file>
 
 <file path=word/styles.xml><?xml version="1.0" encoding="utf-8"?>

</xml_diff>